<commit_message>
Linchpin section, started thermodynamic model section
</commit_message>
<xml_diff>
--- a/Notes/INTRO/Biology/RING domains.docx
+++ b/Notes/INTRO/Biology/RING domains.docx
@@ -4,7 +4,6 @@
   <w:body>
     <w:p>
       <w:pPr>
-        <w:spacing w:line="360" w:lineRule="auto"/>
         <w:jc w:val="both"/>
         <w:rPr>
           <w:b/>
@@ -25,17 +24,15 @@
     </w:p>
     <w:p>
       <w:pPr>
-        <w:spacing w:line="360" w:lineRule="auto"/>
-        <w:jc w:val="both"/>
-        <w:rPr>
-          <w:sz w:val="22"/>
-          <w:szCs w:val="22"/>
-        </w:rPr>
-      </w:pPr>
-    </w:p>
-    <w:p>
-      <w:pPr>
-        <w:spacing w:line="360" w:lineRule="auto"/>
+        <w:jc w:val="both"/>
+        <w:rPr>
+          <w:sz w:val="22"/>
+          <w:szCs w:val="22"/>
+        </w:rPr>
+      </w:pPr>
+    </w:p>
+    <w:p>
+      <w:pPr>
         <w:jc w:val="both"/>
         <w:rPr>
           <w:sz w:val="22"/>
@@ -94,17 +91,15 @@
     </w:p>
     <w:p>
       <w:pPr>
-        <w:spacing w:line="360" w:lineRule="auto"/>
-        <w:jc w:val="both"/>
-        <w:rPr>
-          <w:sz w:val="22"/>
-          <w:szCs w:val="22"/>
-        </w:rPr>
-      </w:pPr>
-    </w:p>
-    <w:p>
-      <w:pPr>
-        <w:spacing w:line="360" w:lineRule="auto"/>
+        <w:jc w:val="both"/>
+        <w:rPr>
+          <w:sz w:val="22"/>
+          <w:szCs w:val="22"/>
+        </w:rPr>
+      </w:pPr>
+    </w:p>
+    <w:p>
+      <w:pPr>
         <w:jc w:val="both"/>
         <w:rPr>
           <w:sz w:val="22"/>
@@ -121,19 +116,17 @@
     </w:p>
     <w:p>
       <w:pPr>
-        <w:spacing w:line="360" w:lineRule="auto"/>
-        <w:jc w:val="both"/>
-        <w:rPr>
-          <w:b/>
-          <w:bCs/>
-          <w:sz w:val="22"/>
-          <w:szCs w:val="22"/>
-        </w:rPr>
-      </w:pPr>
-    </w:p>
-    <w:p>
-      <w:pPr>
-        <w:spacing w:line="360" w:lineRule="auto"/>
+        <w:jc w:val="both"/>
+        <w:rPr>
+          <w:b/>
+          <w:bCs/>
+          <w:sz w:val="22"/>
+          <w:szCs w:val="22"/>
+        </w:rPr>
+      </w:pPr>
+    </w:p>
+    <w:p>
+      <w:pPr>
         <w:jc w:val="both"/>
         <w:rPr>
           <w:b/>
@@ -163,7 +156,6 @@
     </w:p>
     <w:p>
       <w:pPr>
-        <w:spacing w:line="360" w:lineRule="auto"/>
         <w:jc w:val="both"/>
         <w:rPr>
           <w:sz w:val="22"/>
@@ -221,27 +213,24 @@
     </w:p>
     <w:p>
       <w:pPr>
-        <w:spacing w:line="360" w:lineRule="auto"/>
-        <w:jc w:val="both"/>
-        <w:rPr>
-          <w:sz w:val="22"/>
-          <w:szCs w:val="22"/>
-        </w:rPr>
-      </w:pPr>
-    </w:p>
-    <w:p>
-      <w:pPr>
-        <w:spacing w:line="360" w:lineRule="auto"/>
-        <w:jc w:val="both"/>
-        <w:rPr>
-          <w:sz w:val="22"/>
-          <w:szCs w:val="22"/>
-        </w:rPr>
-      </w:pPr>
-    </w:p>
-    <w:p>
-      <w:pPr>
-        <w:spacing w:line="360" w:lineRule="auto"/>
+        <w:jc w:val="both"/>
+        <w:rPr>
+          <w:sz w:val="22"/>
+          <w:szCs w:val="22"/>
+        </w:rPr>
+      </w:pPr>
+    </w:p>
+    <w:p>
+      <w:pPr>
+        <w:jc w:val="both"/>
+        <w:rPr>
+          <w:sz w:val="22"/>
+          <w:szCs w:val="22"/>
+        </w:rPr>
+      </w:pPr>
+    </w:p>
+    <w:p>
+      <w:pPr>
         <w:jc w:val="both"/>
         <w:rPr>
           <w:sz w:val="22"/>
@@ -348,17 +337,15 @@
     </w:p>
     <w:p>
       <w:pPr>
-        <w:spacing w:line="360" w:lineRule="auto"/>
-        <w:jc w:val="both"/>
-        <w:rPr>
-          <w:sz w:val="22"/>
-          <w:szCs w:val="22"/>
-        </w:rPr>
-      </w:pPr>
-    </w:p>
-    <w:p>
-      <w:pPr>
-        <w:spacing w:line="360" w:lineRule="auto"/>
+        <w:jc w:val="both"/>
+        <w:rPr>
+          <w:sz w:val="22"/>
+          <w:szCs w:val="22"/>
+        </w:rPr>
+      </w:pPr>
+    </w:p>
+    <w:p>
+      <w:pPr>
         <w:jc w:val="both"/>
         <w:rPr>
           <w:sz w:val="22"/>
@@ -389,17 +376,15 @@
     </w:p>
     <w:p>
       <w:pPr>
-        <w:spacing w:line="360" w:lineRule="auto"/>
-        <w:jc w:val="both"/>
-        <w:rPr>
-          <w:sz w:val="22"/>
-          <w:szCs w:val="22"/>
-        </w:rPr>
-      </w:pPr>
-    </w:p>
-    <w:p>
-      <w:pPr>
-        <w:spacing w:line="360" w:lineRule="auto"/>
+        <w:jc w:val="both"/>
+        <w:rPr>
+          <w:sz w:val="22"/>
+          <w:szCs w:val="22"/>
+        </w:rPr>
+      </w:pPr>
+    </w:p>
+    <w:p>
+      <w:pPr>
         <w:jc w:val="both"/>
         <w:rPr>
           <w:sz w:val="22"/>
@@ -464,39 +449,29 @@
           <w:sz w:val="22"/>
           <w:szCs w:val="22"/>
         </w:rPr>
-        <w:t xml:space="preserve"> TRIMs use C-terminal substrate recognition domains</w:t>
-      </w:r>
-      <w:r>
-        <w:rPr>
-          <w:sz w:val="22"/>
-          <w:szCs w:val="22"/>
-        </w:rPr>
-        <w:t>). Alternatively, the E3 itself can act as a substrate (autoubiquitination)</w:t>
-      </w:r>
-    </w:p>
-    <w:p>
-      <w:pPr>
-        <w:spacing w:line="360" w:lineRule="auto"/>
-        <w:jc w:val="both"/>
-        <w:rPr>
-          <w:sz w:val="22"/>
-          <w:szCs w:val="22"/>
-        </w:rPr>
-      </w:pPr>
-    </w:p>
-    <w:p>
-      <w:pPr>
-        <w:spacing w:line="360" w:lineRule="auto"/>
-        <w:jc w:val="both"/>
-        <w:rPr>
-          <w:sz w:val="22"/>
-          <w:szCs w:val="22"/>
-        </w:rPr>
-      </w:pPr>
-    </w:p>
-    <w:p>
-      <w:pPr>
-        <w:spacing w:line="360" w:lineRule="auto"/>
+        <w:t xml:space="preserve"> TRIMs use C-terminal substrate recognition domains). Alternatively, the E3 itself can act as a substrate (autoubiquitination)</w:t>
+      </w:r>
+    </w:p>
+    <w:p>
+      <w:pPr>
+        <w:jc w:val="both"/>
+        <w:rPr>
+          <w:sz w:val="22"/>
+          <w:szCs w:val="22"/>
+        </w:rPr>
+      </w:pPr>
+    </w:p>
+    <w:p>
+      <w:pPr>
+        <w:jc w:val="both"/>
+        <w:rPr>
+          <w:sz w:val="22"/>
+          <w:szCs w:val="22"/>
+        </w:rPr>
+      </w:pPr>
+    </w:p>
+    <w:p>
+      <w:pPr>
         <w:jc w:val="both"/>
         <w:rPr>
           <w:b/>
@@ -517,17 +492,15 @@
     </w:p>
     <w:p>
       <w:pPr>
-        <w:spacing w:line="360" w:lineRule="auto"/>
-        <w:jc w:val="both"/>
-        <w:rPr>
-          <w:sz w:val="22"/>
-          <w:szCs w:val="22"/>
-        </w:rPr>
-      </w:pPr>
-    </w:p>
-    <w:p>
-      <w:pPr>
-        <w:spacing w:line="360" w:lineRule="auto"/>
+        <w:jc w:val="both"/>
+        <w:rPr>
+          <w:sz w:val="22"/>
+          <w:szCs w:val="22"/>
+        </w:rPr>
+      </w:pPr>
+    </w:p>
+    <w:p>
+      <w:pPr>
         <w:jc w:val="both"/>
         <w:rPr>
           <w:sz w:val="22"/>
@@ -627,17 +600,15 @@
     </w:p>
     <w:p>
       <w:pPr>
-        <w:spacing w:line="360" w:lineRule="auto"/>
-        <w:jc w:val="both"/>
-        <w:rPr>
-          <w:sz w:val="22"/>
-          <w:szCs w:val="22"/>
-        </w:rPr>
-      </w:pPr>
-    </w:p>
-    <w:p>
-      <w:pPr>
-        <w:spacing w:line="360" w:lineRule="auto"/>
+        <w:jc w:val="both"/>
+        <w:rPr>
+          <w:sz w:val="22"/>
+          <w:szCs w:val="22"/>
+        </w:rPr>
+      </w:pPr>
+    </w:p>
+    <w:p>
+      <w:pPr>
         <w:jc w:val="both"/>
         <w:rPr>
           <w:sz w:val="22"/>
@@ -654,17 +625,15 @@
     </w:p>
     <w:p>
       <w:pPr>
-        <w:spacing w:line="360" w:lineRule="auto"/>
-        <w:jc w:val="both"/>
-        <w:rPr>
-          <w:sz w:val="22"/>
-          <w:szCs w:val="22"/>
-        </w:rPr>
-      </w:pPr>
-    </w:p>
-    <w:p>
-      <w:pPr>
-        <w:spacing w:line="360" w:lineRule="auto"/>
+        <w:jc w:val="both"/>
+        <w:rPr>
+          <w:sz w:val="22"/>
+          <w:szCs w:val="22"/>
+        </w:rPr>
+      </w:pPr>
+    </w:p>
+    <w:p>
+      <w:pPr>
         <w:jc w:val="both"/>
         <w:rPr>
           <w:b/>
@@ -685,19 +654,17 @@
     </w:p>
     <w:p>
       <w:pPr>
-        <w:spacing w:line="360" w:lineRule="auto"/>
-        <w:jc w:val="both"/>
-        <w:rPr>
-          <w:b/>
-          <w:bCs/>
-          <w:sz w:val="22"/>
-          <w:szCs w:val="22"/>
-        </w:rPr>
-      </w:pPr>
-    </w:p>
-    <w:p>
-      <w:pPr>
-        <w:spacing w:line="360" w:lineRule="auto"/>
+        <w:jc w:val="both"/>
+        <w:rPr>
+          <w:b/>
+          <w:bCs/>
+          <w:sz w:val="22"/>
+          <w:szCs w:val="22"/>
+        </w:rPr>
+      </w:pPr>
+    </w:p>
+    <w:p>
+      <w:pPr>
         <w:jc w:val="both"/>
         <w:rPr>
           <w:sz w:val="22"/>
@@ -714,17 +681,15 @@
     </w:p>
     <w:p>
       <w:pPr>
-        <w:spacing w:line="360" w:lineRule="auto"/>
-        <w:jc w:val="both"/>
-        <w:rPr>
-          <w:sz w:val="22"/>
-          <w:szCs w:val="22"/>
-        </w:rPr>
-      </w:pPr>
-    </w:p>
-    <w:p>
-      <w:pPr>
-        <w:spacing w:line="360" w:lineRule="auto"/>
+        <w:jc w:val="both"/>
+        <w:rPr>
+          <w:sz w:val="22"/>
+          <w:szCs w:val="22"/>
+        </w:rPr>
+      </w:pPr>
+    </w:p>
+    <w:p>
+      <w:pPr>
         <w:jc w:val="both"/>
         <w:rPr>
           <w:sz w:val="22"/>
@@ -757,19 +722,17 @@
     </w:p>
     <w:p>
       <w:pPr>
-        <w:spacing w:line="360" w:lineRule="auto"/>
-        <w:jc w:val="both"/>
-        <w:rPr>
-          <w:b/>
-          <w:bCs/>
-          <w:sz w:val="22"/>
-          <w:szCs w:val="22"/>
-        </w:rPr>
-      </w:pPr>
-    </w:p>
-    <w:p>
-      <w:pPr>
-        <w:spacing w:line="360" w:lineRule="auto"/>
+        <w:jc w:val="both"/>
+        <w:rPr>
+          <w:b/>
+          <w:bCs/>
+          <w:sz w:val="22"/>
+          <w:szCs w:val="22"/>
+        </w:rPr>
+      </w:pPr>
+    </w:p>
+    <w:p>
+      <w:pPr>
         <w:jc w:val="both"/>
         <w:rPr>
           <w:sz w:val="22"/>
@@ -795,30 +758,20 @@
           <w:sz w:val="22"/>
           <w:szCs w:val="22"/>
         </w:rPr>
-        <w:t xml:space="preserve">-coordinating cysteine, which is known as the linchpin site. Typically, the choice of residue at this site regulates a trade-off between ubiquitination activity and E2 specificity. RINGs with a K at this site typically show lower ubiquitination activity in vitro (REF). Stewart showed for the protein &lt;&gt; that mutating this site from an arginine to a lysine increases ubiquitination activity but reduces E2 specificity (CHECK). 46% of RING domains have an arginine at this site linchpin, whereas 14% have </w:t>
-      </w:r>
-      <w:r>
-        <w:rPr>
-          <w:sz w:val="22"/>
-          <w:szCs w:val="22"/>
-        </w:rPr>
-        <w:lastRenderedPageBreak/>
-        <w:t>lysine (Stewart). Other RING domains have other residues at this site, some of which have been shown to have ubiquitination activity despite this &lt;examples, refs&gt;. This suggests that the linchpin mechanism isn’t universal to all RING domains, and other mechanisms of &lt;&gt; must exist. Currently this is poorly understood.</w:t>
-      </w:r>
-    </w:p>
-    <w:p>
-      <w:pPr>
-        <w:spacing w:line="360" w:lineRule="auto"/>
-        <w:jc w:val="both"/>
-        <w:rPr>
-          <w:sz w:val="22"/>
-          <w:szCs w:val="22"/>
-        </w:rPr>
-      </w:pPr>
-    </w:p>
-    <w:p>
-      <w:pPr>
-        <w:spacing w:line="360" w:lineRule="auto"/>
+        <w:t>-coordinating cysteine, which is known as the linchpin site. Typically, the choice of residue at this site regulates a trade-off between ubiquitination activity and E2 specificity. RINGs with a K at this site typically show lower ubiquitination activity in vitro (REF). Stewart showed for the protein &lt;&gt; that mutating this site from an arginine to a lysine increases ubiquitination activity but reduces E2 specificity (CHECK). 46% of RING domains have an arginine at this site linchpin, whereas 14% have lysine (Stewart). Other RING domains have other residues at this site, some of which have been shown to have ubiquitination activity despite this &lt;examples, refs&gt;. This suggests that the linchpin mechanism isn’t universal to all RING domains, and other mechanisms of &lt;&gt; must exist. Currently this is poorly understood.</w:t>
+      </w:r>
+    </w:p>
+    <w:p>
+      <w:pPr>
+        <w:jc w:val="both"/>
+        <w:rPr>
+          <w:sz w:val="22"/>
+          <w:szCs w:val="22"/>
+        </w:rPr>
+      </w:pPr>
+    </w:p>
+    <w:p>
+      <w:pPr>
         <w:jc w:val="both"/>
         <w:rPr>
           <w:sz w:val="22"/>
@@ -835,27 +788,24 @@
     </w:p>
     <w:p>
       <w:pPr>
-        <w:spacing w:line="360" w:lineRule="auto"/>
-        <w:jc w:val="both"/>
-        <w:rPr>
-          <w:sz w:val="22"/>
-          <w:szCs w:val="22"/>
-        </w:rPr>
-      </w:pPr>
-    </w:p>
-    <w:p>
-      <w:pPr>
-        <w:spacing w:line="360" w:lineRule="auto"/>
-        <w:jc w:val="both"/>
-        <w:rPr>
-          <w:sz w:val="22"/>
-          <w:szCs w:val="22"/>
-        </w:rPr>
-      </w:pPr>
-    </w:p>
-    <w:p>
-      <w:pPr>
-        <w:spacing w:line="360" w:lineRule="auto"/>
+        <w:jc w:val="both"/>
+        <w:rPr>
+          <w:sz w:val="22"/>
+          <w:szCs w:val="22"/>
+        </w:rPr>
+      </w:pPr>
+    </w:p>
+    <w:p>
+      <w:pPr>
+        <w:jc w:val="both"/>
+        <w:rPr>
+          <w:sz w:val="22"/>
+          <w:szCs w:val="22"/>
+        </w:rPr>
+      </w:pPr>
+    </w:p>
+    <w:p>
+      <w:pPr>
         <w:jc w:val="both"/>
         <w:rPr>
           <w:sz w:val="22"/>
@@ -888,31 +838,28 @@
     </w:p>
     <w:p>
       <w:pPr>
-        <w:spacing w:line="360" w:lineRule="auto"/>
-        <w:jc w:val="both"/>
-        <w:rPr>
-          <w:b/>
-          <w:bCs/>
-          <w:sz w:val="22"/>
-          <w:szCs w:val="22"/>
-        </w:rPr>
-      </w:pPr>
-    </w:p>
-    <w:p>
-      <w:pPr>
-        <w:spacing w:line="360" w:lineRule="auto"/>
-        <w:jc w:val="both"/>
-        <w:rPr>
-          <w:b/>
-          <w:bCs/>
-          <w:sz w:val="22"/>
-          <w:szCs w:val="22"/>
-        </w:rPr>
-      </w:pPr>
-    </w:p>
-    <w:p>
-      <w:pPr>
-        <w:spacing w:line="360" w:lineRule="auto"/>
+        <w:jc w:val="both"/>
+        <w:rPr>
+          <w:b/>
+          <w:bCs/>
+          <w:sz w:val="22"/>
+          <w:szCs w:val="22"/>
+        </w:rPr>
+      </w:pPr>
+    </w:p>
+    <w:p>
+      <w:pPr>
+        <w:jc w:val="both"/>
+        <w:rPr>
+          <w:b/>
+          <w:bCs/>
+          <w:sz w:val="22"/>
+          <w:szCs w:val="22"/>
+        </w:rPr>
+      </w:pPr>
+    </w:p>
+    <w:p>
+      <w:pPr>
         <w:jc w:val="both"/>
         <w:rPr>
           <w:b/>
@@ -933,19 +880,17 @@
     </w:p>
     <w:p>
       <w:pPr>
-        <w:spacing w:line="360" w:lineRule="auto"/>
-        <w:jc w:val="both"/>
-        <w:rPr>
-          <w:b/>
-          <w:bCs/>
-          <w:sz w:val="22"/>
-          <w:szCs w:val="22"/>
-        </w:rPr>
-      </w:pPr>
-    </w:p>
-    <w:p>
-      <w:pPr>
-        <w:spacing w:line="360" w:lineRule="auto"/>
+        <w:jc w:val="both"/>
+        <w:rPr>
+          <w:b/>
+          <w:bCs/>
+          <w:sz w:val="22"/>
+          <w:szCs w:val="22"/>
+        </w:rPr>
+      </w:pPr>
+    </w:p>
+    <w:p>
+      <w:pPr>
         <w:jc w:val="both"/>
         <w:rPr>
           <w:sz w:val="22"/>
@@ -1052,19 +997,17 @@
     </w:p>
     <w:p>
       <w:pPr>
-        <w:spacing w:line="360" w:lineRule="auto"/>
-        <w:jc w:val="both"/>
-        <w:rPr>
-          <w:b/>
-          <w:bCs/>
-          <w:sz w:val="22"/>
-          <w:szCs w:val="22"/>
-        </w:rPr>
-      </w:pPr>
-    </w:p>
-    <w:p>
-      <w:pPr>
-        <w:spacing w:line="360" w:lineRule="auto"/>
+        <w:jc w:val="both"/>
+        <w:rPr>
+          <w:b/>
+          <w:bCs/>
+          <w:sz w:val="22"/>
+          <w:szCs w:val="22"/>
+        </w:rPr>
+      </w:pPr>
+    </w:p>
+    <w:p>
+      <w:pPr>
         <w:jc w:val="both"/>
         <w:rPr>
           <w:sz w:val="22"/>
@@ -1150,29 +1093,26 @@
     </w:p>
     <w:p>
       <w:pPr>
-        <w:spacing w:line="360" w:lineRule="auto"/>
-        <w:jc w:val="both"/>
-        <w:rPr>
-          <w:sz w:val="22"/>
-          <w:szCs w:val="22"/>
-        </w:rPr>
-      </w:pPr>
-    </w:p>
-    <w:p>
-      <w:pPr>
-        <w:spacing w:line="360" w:lineRule="auto"/>
-        <w:jc w:val="both"/>
-        <w:rPr>
-          <w:b/>
-          <w:bCs/>
-          <w:sz w:val="22"/>
-          <w:szCs w:val="22"/>
-        </w:rPr>
-      </w:pPr>
-    </w:p>
-    <w:p>
-      <w:pPr>
-        <w:spacing w:line="360" w:lineRule="auto"/>
+        <w:jc w:val="both"/>
+        <w:rPr>
+          <w:sz w:val="22"/>
+          <w:szCs w:val="22"/>
+        </w:rPr>
+      </w:pPr>
+    </w:p>
+    <w:p>
+      <w:pPr>
+        <w:jc w:val="both"/>
+        <w:rPr>
+          <w:b/>
+          <w:bCs/>
+          <w:sz w:val="22"/>
+          <w:szCs w:val="22"/>
+        </w:rPr>
+      </w:pPr>
+    </w:p>
+    <w:p>
+      <w:pPr>
         <w:jc w:val="both"/>
         <w:rPr>
           <w:b/>
@@ -1195,19 +1135,17 @@
     </w:p>
     <w:p>
       <w:pPr>
-        <w:spacing w:line="360" w:lineRule="auto"/>
-        <w:jc w:val="both"/>
-        <w:rPr>
-          <w:b/>
-          <w:bCs/>
-          <w:sz w:val="22"/>
-          <w:szCs w:val="22"/>
-        </w:rPr>
-      </w:pPr>
-    </w:p>
-    <w:p>
-      <w:pPr>
-        <w:spacing w:line="360" w:lineRule="auto"/>
+        <w:jc w:val="both"/>
+        <w:rPr>
+          <w:b/>
+          <w:bCs/>
+          <w:sz w:val="22"/>
+          <w:szCs w:val="22"/>
+        </w:rPr>
+      </w:pPr>
+    </w:p>
+    <w:p>
+      <w:pPr>
         <w:jc w:val="both"/>
         <w:rPr>
           <w:b/>
@@ -1224,7 +1162,6 @@
           <w:sz w:val="22"/>
           <w:szCs w:val="22"/>
         </w:rPr>
-        <w:lastRenderedPageBreak/>
         <w:drawing>
           <wp:inline distT="0" distB="0" distL="0" distR="0" wp14:anchorId="60C48E66" wp14:editId="234876AD">
             <wp:extent cx="5727700" cy="1447165"/>
@@ -1270,19 +1207,17 @@
     </w:p>
     <w:p>
       <w:pPr>
-        <w:spacing w:line="360" w:lineRule="auto"/>
-        <w:jc w:val="both"/>
-        <w:rPr>
-          <w:b/>
-          <w:bCs/>
-          <w:sz w:val="22"/>
-          <w:szCs w:val="22"/>
-        </w:rPr>
-      </w:pPr>
-    </w:p>
-    <w:p>
-      <w:pPr>
-        <w:spacing w:line="360" w:lineRule="auto"/>
+        <w:jc w:val="both"/>
+        <w:rPr>
+          <w:b/>
+          <w:bCs/>
+          <w:sz w:val="22"/>
+          <w:szCs w:val="22"/>
+        </w:rPr>
+      </w:pPr>
+    </w:p>
+    <w:p>
+      <w:pPr>
         <w:jc w:val="both"/>
         <w:rPr>
           <w:b/>
@@ -1457,31 +1392,28 @@
     </w:p>
     <w:p>
       <w:pPr>
-        <w:spacing w:line="360" w:lineRule="auto"/>
-        <w:jc w:val="both"/>
-        <w:rPr>
-          <w:b/>
-          <w:bCs/>
-          <w:sz w:val="22"/>
-          <w:szCs w:val="22"/>
-        </w:rPr>
-      </w:pPr>
-    </w:p>
-    <w:p>
-      <w:pPr>
-        <w:spacing w:line="360" w:lineRule="auto"/>
-        <w:jc w:val="both"/>
-        <w:rPr>
-          <w:b/>
-          <w:bCs/>
-          <w:sz w:val="22"/>
-          <w:szCs w:val="22"/>
-        </w:rPr>
-      </w:pPr>
-    </w:p>
-    <w:p>
-      <w:pPr>
-        <w:spacing w:line="360" w:lineRule="auto"/>
+        <w:jc w:val="both"/>
+        <w:rPr>
+          <w:b/>
+          <w:bCs/>
+          <w:sz w:val="22"/>
+          <w:szCs w:val="22"/>
+        </w:rPr>
+      </w:pPr>
+    </w:p>
+    <w:p>
+      <w:pPr>
+        <w:jc w:val="both"/>
+        <w:rPr>
+          <w:b/>
+          <w:bCs/>
+          <w:sz w:val="22"/>
+          <w:szCs w:val="22"/>
+        </w:rPr>
+      </w:pPr>
+    </w:p>
+    <w:p>
+      <w:pPr>
         <w:jc w:val="both"/>
         <w:rPr>
           <w:sz w:val="22"/>
@@ -1549,17 +1481,15 @@
     </w:p>
     <w:p>
       <w:pPr>
-        <w:spacing w:line="360" w:lineRule="auto"/>
-        <w:jc w:val="both"/>
-        <w:rPr>
-          <w:sz w:val="22"/>
-          <w:szCs w:val="22"/>
-        </w:rPr>
-      </w:pPr>
-    </w:p>
-    <w:p>
-      <w:pPr>
-        <w:spacing w:line="360" w:lineRule="auto"/>
+        <w:jc w:val="both"/>
+        <w:rPr>
+          <w:sz w:val="22"/>
+          <w:szCs w:val="22"/>
+        </w:rPr>
+      </w:pPr>
+    </w:p>
+    <w:p>
+      <w:pPr>
         <w:jc w:val="both"/>
         <w:rPr>
           <w:sz w:val="22"/>
@@ -1611,17 +1541,15 @@
     </w:p>
     <w:p>
       <w:pPr>
-        <w:spacing w:line="360" w:lineRule="auto"/>
-        <w:jc w:val="both"/>
-        <w:rPr>
-          <w:sz w:val="22"/>
-          <w:szCs w:val="22"/>
-        </w:rPr>
-      </w:pPr>
-    </w:p>
-    <w:p>
-      <w:pPr>
-        <w:spacing w:line="360" w:lineRule="auto"/>
+        <w:jc w:val="both"/>
+        <w:rPr>
+          <w:sz w:val="22"/>
+          <w:szCs w:val="22"/>
+        </w:rPr>
+      </w:pPr>
+    </w:p>
+    <w:p>
+      <w:pPr>
         <w:jc w:val="both"/>
         <w:rPr>
           <w:color w:val="A6A6A6" w:themeColor="background1" w:themeShade="A6"/>
@@ -1640,7 +1568,6 @@
     </w:p>
     <w:p>
       <w:pPr>
-        <w:spacing w:line="360" w:lineRule="auto"/>
         <w:jc w:val="both"/>
         <w:rPr>
           <w:color w:val="A6A6A6" w:themeColor="background1" w:themeShade="A6"/>
@@ -1677,7 +1604,6 @@
     </w:p>
     <w:p>
       <w:pPr>
-        <w:spacing w:line="360" w:lineRule="auto"/>
         <w:jc w:val="both"/>
         <w:rPr>
           <w:color w:val="A6A6A6" w:themeColor="background1" w:themeShade="A6"/>
@@ -1732,17 +1658,15 @@
     </w:p>
     <w:p>
       <w:pPr>
-        <w:spacing w:line="360" w:lineRule="auto"/>
-        <w:jc w:val="both"/>
-        <w:rPr>
-          <w:sz w:val="22"/>
-          <w:szCs w:val="22"/>
-        </w:rPr>
-      </w:pPr>
-    </w:p>
-    <w:p>
-      <w:pPr>
-        <w:spacing w:line="360" w:lineRule="auto"/>
+        <w:jc w:val="both"/>
+        <w:rPr>
+          <w:sz w:val="22"/>
+          <w:szCs w:val="22"/>
+        </w:rPr>
+      </w:pPr>
+    </w:p>
+    <w:p>
+      <w:pPr>
         <w:jc w:val="both"/>
         <w:rPr>
           <w:sz w:val="22"/>
@@ -1773,17 +1697,15 @@
     </w:p>
     <w:p>
       <w:pPr>
-        <w:spacing w:line="360" w:lineRule="auto"/>
-        <w:jc w:val="both"/>
-        <w:rPr>
-          <w:sz w:val="22"/>
-          <w:szCs w:val="22"/>
-        </w:rPr>
-      </w:pPr>
-    </w:p>
-    <w:p>
-      <w:pPr>
-        <w:spacing w:line="360" w:lineRule="auto"/>
+        <w:jc w:val="both"/>
+        <w:rPr>
+          <w:sz w:val="22"/>
+          <w:szCs w:val="22"/>
+        </w:rPr>
+      </w:pPr>
+    </w:p>
+    <w:p>
+      <w:pPr>
         <w:jc w:val="both"/>
         <w:rPr>
           <w:sz w:val="22"/>
@@ -1832,30 +1754,20 @@
           <w:sz w:val="22"/>
           <w:szCs w:val="22"/>
         </w:rPr>
-        <w:t xml:space="preserve"> contacts in crystal structures (ref). The </w:t>
-      </w:r>
-      <w:r>
-        <w:rPr>
-          <w:sz w:val="22"/>
-          <w:szCs w:val="22"/>
-        </w:rPr>
-        <w:lastRenderedPageBreak/>
-        <w:t>TRIM56 RING domain lacks both helices, and similarly is monomeric in crystal structures (ref). The TRIM19 RING on the other hand, forms a ‘torus-shaped’ tetramer in crystal structures.</w:t>
-      </w:r>
-    </w:p>
-    <w:p>
-      <w:pPr>
-        <w:spacing w:line="360" w:lineRule="auto"/>
-        <w:jc w:val="both"/>
-        <w:rPr>
-          <w:sz w:val="22"/>
-          <w:szCs w:val="22"/>
-        </w:rPr>
-      </w:pPr>
-    </w:p>
-    <w:p>
-      <w:pPr>
-        <w:spacing w:line="360" w:lineRule="auto"/>
+        <w:t xml:space="preserve"> contacts in crystal structures (ref). The TRIM56 RING domain lacks both helices, and similarly is monomeric in crystal structures (ref). The TRIM19 RING on the other hand, forms a ‘torus-shaped’ tetramer in crystal structures.</w:t>
+      </w:r>
+    </w:p>
+    <w:p>
+      <w:pPr>
+        <w:jc w:val="both"/>
+        <w:rPr>
+          <w:sz w:val="22"/>
+          <w:szCs w:val="22"/>
+        </w:rPr>
+      </w:pPr>
+    </w:p>
+    <w:p>
+      <w:pPr>
         <w:jc w:val="both"/>
         <w:rPr>
           <w:b/>
@@ -1887,17 +1799,15 @@
     </w:p>
     <w:p>
       <w:pPr>
-        <w:spacing w:line="360" w:lineRule="auto"/>
-        <w:jc w:val="both"/>
-        <w:rPr>
-          <w:sz w:val="22"/>
-          <w:szCs w:val="22"/>
-        </w:rPr>
-      </w:pPr>
-    </w:p>
-    <w:p>
-      <w:pPr>
-        <w:spacing w:line="360" w:lineRule="auto"/>
+        <w:jc w:val="both"/>
+        <w:rPr>
+          <w:sz w:val="22"/>
+          <w:szCs w:val="22"/>
+        </w:rPr>
+      </w:pPr>
+    </w:p>
+    <w:p>
+      <w:pPr>
         <w:jc w:val="both"/>
         <w:rPr>
           <w:sz w:val="22"/>
@@ -1985,27 +1895,24 @@
     </w:p>
     <w:p>
       <w:pPr>
-        <w:spacing w:line="360" w:lineRule="auto"/>
-        <w:jc w:val="both"/>
-        <w:rPr>
-          <w:sz w:val="22"/>
-          <w:szCs w:val="22"/>
-        </w:rPr>
-      </w:pPr>
-    </w:p>
-    <w:p>
-      <w:pPr>
-        <w:spacing w:line="360" w:lineRule="auto"/>
-        <w:jc w:val="both"/>
-        <w:rPr>
-          <w:sz w:val="22"/>
-          <w:szCs w:val="22"/>
-        </w:rPr>
-      </w:pPr>
-    </w:p>
-    <w:p>
-      <w:pPr>
-        <w:spacing w:line="360" w:lineRule="auto"/>
+        <w:jc w:val="both"/>
+        <w:rPr>
+          <w:sz w:val="22"/>
+          <w:szCs w:val="22"/>
+        </w:rPr>
+      </w:pPr>
+    </w:p>
+    <w:p>
+      <w:pPr>
+        <w:jc w:val="both"/>
+        <w:rPr>
+          <w:sz w:val="22"/>
+          <w:szCs w:val="22"/>
+        </w:rPr>
+      </w:pPr>
+    </w:p>
+    <w:p>
+      <w:pPr>
         <w:jc w:val="both"/>
         <w:rPr>
           <w:b/>
@@ -2037,17 +1944,15 @@
     </w:p>
     <w:p>
       <w:pPr>
-        <w:spacing w:line="360" w:lineRule="auto"/>
-        <w:jc w:val="both"/>
-        <w:rPr>
-          <w:sz w:val="22"/>
-          <w:szCs w:val="22"/>
-        </w:rPr>
-      </w:pPr>
-    </w:p>
-    <w:p>
-      <w:pPr>
-        <w:spacing w:line="360" w:lineRule="auto"/>
+        <w:jc w:val="both"/>
+        <w:rPr>
+          <w:sz w:val="22"/>
+          <w:szCs w:val="22"/>
+        </w:rPr>
+      </w:pPr>
+    </w:p>
+    <w:p>
+      <w:pPr>
         <w:jc w:val="both"/>
         <w:rPr>
           <w:sz w:val="22"/>
@@ -2114,7 +2019,14 @@
           <w:sz w:val="22"/>
           <w:szCs w:val="22"/>
         </w:rPr>
-        <w:t xml:space="preserve"> to make simultaneous contacts with two RING domains. In many cases this is essential for ubiquitination </w:t>
+        <w:t xml:space="preserve"> to make simultaneous contacts with two RING domains. In many cases this is essential for ubiquitination activity. </w:t>
+      </w:r>
+      <w:r>
+        <w:rPr>
+          <w:sz w:val="22"/>
+          <w:szCs w:val="22"/>
+        </w:rPr>
+        <w:t xml:space="preserve">Mutations to key hydrophobic residues in the helices flanking the core RING domain disrupt </w:t>
       </w:r>
       <w:proofErr w:type="spellStart"/>
       <w:r>
@@ -2122,14 +2034,7 @@
           <w:sz w:val="22"/>
           <w:szCs w:val="22"/>
         </w:rPr>
-        <w:t xml:space="preserve">activity. </w:t>
-      </w:r>
-      <w:r>
-        <w:rPr>
-          <w:sz w:val="22"/>
-          <w:szCs w:val="22"/>
-        </w:rPr>
-        <w:t>Mutation</w:t>
+        <w:t>dimerisation</w:t>
       </w:r>
       <w:proofErr w:type="spellEnd"/>
       <w:r>
@@ -2137,7 +2042,21 @@
           <w:sz w:val="22"/>
           <w:szCs w:val="22"/>
         </w:rPr>
-        <w:t xml:space="preserve">s to key hydrophobic residues in the helices flanking the core RING domain disrupt </w:t>
+        <w:t xml:space="preserve"> and reduce ubiquitination activity</w:t>
+      </w:r>
+      <w:r>
+        <w:rPr>
+          <w:sz w:val="22"/>
+          <w:szCs w:val="22"/>
+        </w:rPr>
+        <w:t>. On the other hand, f</w:t>
+      </w:r>
+      <w:r>
+        <w:rPr>
+          <w:sz w:val="22"/>
+          <w:szCs w:val="22"/>
+        </w:rPr>
+        <w:t xml:space="preserve">orced </w:t>
       </w:r>
       <w:proofErr w:type="spellStart"/>
       <w:r>
@@ -2153,25 +2072,46 @@
           <w:sz w:val="22"/>
           <w:szCs w:val="22"/>
         </w:rPr>
-        <w:t xml:space="preserve"> and reduce ubiquitination activity</w:t>
-      </w:r>
-      <w:r>
-        <w:rPr>
-          <w:sz w:val="22"/>
-          <w:szCs w:val="22"/>
-        </w:rPr>
-        <w:t>. On the other hand, f</w:t>
-      </w:r>
-      <w:r>
-        <w:rPr>
-          <w:sz w:val="22"/>
-          <w:szCs w:val="22"/>
-        </w:rPr>
-        <w:t xml:space="preserve">orced </w:t>
+        <w:t xml:space="preserve"> </w:t>
+      </w:r>
+      <w:r>
+        <w:rPr>
+          <w:sz w:val="22"/>
+          <w:szCs w:val="22"/>
+        </w:rPr>
+        <w:t>of RINGs can hyperactivate ubiquitination activity, as has been shown for RNF4 (ref).</w:t>
+      </w:r>
+    </w:p>
+    <w:p>
+      <w:pPr>
+        <w:jc w:val="both"/>
+        <w:rPr>
+          <w:sz w:val="22"/>
+          <w:szCs w:val="22"/>
+        </w:rPr>
+      </w:pPr>
+    </w:p>
+    <w:p>
+      <w:pPr>
+        <w:jc w:val="both"/>
+        <w:rPr>
+          <w:color w:val="A6A6A6" w:themeColor="background1" w:themeShade="A6"/>
+          <w:sz w:val="22"/>
+          <w:szCs w:val="22"/>
+        </w:rPr>
+      </w:pPr>
+      <w:r>
+        <w:rPr>
+          <w:color w:val="A6A6A6" w:themeColor="background1" w:themeShade="A6"/>
+          <w:sz w:val="22"/>
+          <w:szCs w:val="22"/>
+        </w:rPr>
+        <w:t xml:space="preserve">In many RING E3s, intrinsic RING </w:t>
       </w:r>
       <w:proofErr w:type="spellStart"/>
       <w:r>
         <w:rPr>
+          <w:color w:val="A6A6A6" w:themeColor="background1" w:themeShade="A6"/>
           <w:sz w:val="22"/>
           <w:szCs w:val="22"/>
         </w:rPr>
@@ -2180,6 +2120,43 @@
       <w:proofErr w:type="spellEnd"/>
       <w:r>
         <w:rPr>
+          <w:color w:val="A6A6A6" w:themeColor="background1" w:themeShade="A6"/>
+          <w:sz w:val="22"/>
+          <w:szCs w:val="22"/>
+        </w:rPr>
+        <w:t xml:space="preserve"> is supplemented by additional </w:t>
+      </w:r>
+      <w:proofErr w:type="spellStart"/>
+      <w:r>
+        <w:rPr>
+          <w:color w:val="A6A6A6" w:themeColor="background1" w:themeShade="A6"/>
+          <w:sz w:val="22"/>
+          <w:szCs w:val="22"/>
+        </w:rPr>
+        <w:t>dimerisation</w:t>
+      </w:r>
+      <w:proofErr w:type="spellEnd"/>
+      <w:r>
+        <w:rPr>
+          <w:color w:val="A6A6A6" w:themeColor="background1" w:themeShade="A6"/>
+          <w:sz w:val="22"/>
+          <w:szCs w:val="22"/>
+        </w:rPr>
+        <w:t xml:space="preserve"> domains in the protein (</w:t>
+      </w:r>
+      <w:proofErr w:type="gramStart"/>
+      <w:r>
+        <w:rPr>
+          <w:color w:val="A6A6A6" w:themeColor="background1" w:themeShade="A6"/>
+          <w:sz w:val="22"/>
+          <w:szCs w:val="22"/>
+        </w:rPr>
+        <w:t>e.g.</w:t>
+      </w:r>
+      <w:proofErr w:type="gramEnd"/>
+      <w:r>
+        <w:rPr>
+          <w:color w:val="A6A6A6" w:themeColor="background1" w:themeShade="A6"/>
           <w:sz w:val="22"/>
           <w:szCs w:val="22"/>
         </w:rPr>
@@ -2187,44 +2164,95 @@
       </w:r>
       <w:r>
         <w:rPr>
-          <w:sz w:val="22"/>
-          <w:szCs w:val="22"/>
-        </w:rPr>
-        <w:t>of RINGs can hyperactivate ubiquitination activity, as has been shown for RNF4 (ref).</w:t>
-      </w:r>
-    </w:p>
-    <w:p>
-      <w:pPr>
-        <w:spacing w:line="360" w:lineRule="auto"/>
-        <w:jc w:val="both"/>
-        <w:rPr>
-          <w:sz w:val="22"/>
-          <w:szCs w:val="22"/>
-        </w:rPr>
-      </w:pPr>
-    </w:p>
-    <w:p>
-      <w:pPr>
-        <w:spacing w:line="360" w:lineRule="auto"/>
-        <w:jc w:val="both"/>
-        <w:rPr>
           <w:color w:val="A6A6A6" w:themeColor="background1" w:themeShade="A6"/>
           <w:sz w:val="22"/>
           <w:szCs w:val="22"/>
         </w:rPr>
-      </w:pPr>
+        <w:t>coiled coil domain</w:t>
+      </w:r>
       <w:r>
         <w:rPr>
           <w:color w:val="A6A6A6" w:themeColor="background1" w:themeShade="A6"/>
           <w:sz w:val="22"/>
           <w:szCs w:val="22"/>
         </w:rPr>
-        <w:t xml:space="preserve">In many RING E3s, intrinsic RING </w:t>
+        <w:t>s for TRIM RING E3s), in some cases leading to higher order assemblies.</w:t>
+      </w:r>
+    </w:p>
+    <w:p>
+      <w:pPr>
+        <w:jc w:val="both"/>
+        <w:rPr>
+          <w:sz w:val="22"/>
+          <w:szCs w:val="22"/>
+        </w:rPr>
+      </w:pPr>
+    </w:p>
+    <w:p>
+      <w:pPr>
+        <w:jc w:val="both"/>
+        <w:rPr>
+          <w:sz w:val="22"/>
+          <w:szCs w:val="22"/>
+        </w:rPr>
+      </w:pPr>
+    </w:p>
+    <w:p>
+      <w:pPr>
+        <w:jc w:val="both"/>
+        <w:rPr>
+          <w:sz w:val="22"/>
+          <w:szCs w:val="22"/>
+        </w:rPr>
+      </w:pPr>
+    </w:p>
+    <w:p>
+      <w:pPr>
+        <w:jc w:val="both"/>
+        <w:rPr>
+          <w:b/>
+          <w:bCs/>
+          <w:sz w:val="22"/>
+          <w:szCs w:val="22"/>
+        </w:rPr>
+      </w:pPr>
+      <w:r>
+        <w:rPr>
+          <w:b/>
+          <w:bCs/>
+          <w:sz w:val="22"/>
+          <w:szCs w:val="22"/>
+        </w:rPr>
+        <w:t>Monomeric RING domains</w:t>
+      </w:r>
+    </w:p>
+    <w:p>
+      <w:pPr>
+        <w:jc w:val="both"/>
+        <w:rPr>
+          <w:sz w:val="22"/>
+          <w:szCs w:val="22"/>
+        </w:rPr>
+      </w:pPr>
+    </w:p>
+    <w:p>
+      <w:pPr>
+        <w:jc w:val="both"/>
+        <w:rPr>
+          <w:sz w:val="22"/>
+          <w:szCs w:val="22"/>
+        </w:rPr>
+      </w:pPr>
+      <w:r>
+        <w:rPr>
+          <w:sz w:val="22"/>
+          <w:szCs w:val="22"/>
+        </w:rPr>
+        <w:t xml:space="preserve">Some RING E3s do not require </w:t>
       </w:r>
       <w:proofErr w:type="spellStart"/>
       <w:r>
         <w:rPr>
-          <w:color w:val="A6A6A6" w:themeColor="background1" w:themeShade="A6"/>
           <w:sz w:val="22"/>
           <w:szCs w:val="22"/>
         </w:rPr>
@@ -2233,220 +2261,57 @@
       <w:proofErr w:type="spellEnd"/>
       <w:r>
         <w:rPr>
-          <w:color w:val="A6A6A6" w:themeColor="background1" w:themeShade="A6"/>
-          <w:sz w:val="22"/>
-          <w:szCs w:val="22"/>
-        </w:rPr>
-        <w:t xml:space="preserve"> is supplemented by additional </w:t>
+          <w:sz w:val="22"/>
+          <w:szCs w:val="22"/>
+        </w:rPr>
+        <w:t xml:space="preserve"> to function</w:t>
+      </w:r>
+      <w:r>
+        <w:rPr>
+          <w:sz w:val="22"/>
+          <w:szCs w:val="22"/>
+        </w:rPr>
+        <w:t xml:space="preserve">. In these cases, </w:t>
+      </w:r>
+      <w:r>
+        <w:rPr>
+          <w:sz w:val="22"/>
+          <w:szCs w:val="22"/>
+        </w:rPr>
+        <w:t>E2~Ub stabilisation</w:t>
+      </w:r>
+      <w:r>
+        <w:rPr>
+          <w:sz w:val="22"/>
+          <w:szCs w:val="22"/>
+        </w:rPr>
+        <w:t xml:space="preserve"> often</w:t>
+      </w:r>
+      <w:r>
+        <w:rPr>
+          <w:sz w:val="22"/>
+          <w:szCs w:val="22"/>
+        </w:rPr>
+        <w:t xml:space="preserve"> requires additional contacts outside the RING domain. For example, in the CBL class of RING domains, a phosphorylated tyrosine residue </w:t>
+      </w:r>
+      <w:r>
+        <w:rPr>
+          <w:sz w:val="22"/>
+          <w:szCs w:val="22"/>
+        </w:rPr>
+        <w:t xml:space="preserve">outside of the core RING domain interacts with </w:t>
       </w:r>
       <w:proofErr w:type="spellStart"/>
       <w:r>
         <w:rPr>
-          <w:color w:val="A6A6A6" w:themeColor="background1" w:themeShade="A6"/>
-          <w:sz w:val="22"/>
-          <w:szCs w:val="22"/>
-        </w:rPr>
-        <w:t>dimerisation</w:t>
+          <w:sz w:val="22"/>
+          <w:szCs w:val="22"/>
+        </w:rPr>
+        <w:t>Ub</w:t>
       </w:r>
       <w:proofErr w:type="spellEnd"/>
       <w:r>
         <w:rPr>
-          <w:color w:val="A6A6A6" w:themeColor="background1" w:themeShade="A6"/>
-          <w:sz w:val="22"/>
-          <w:szCs w:val="22"/>
-        </w:rPr>
-        <w:t xml:space="preserve"> domains in the protein (</w:t>
-      </w:r>
-      <w:proofErr w:type="gramStart"/>
-      <w:r>
-        <w:rPr>
-          <w:color w:val="A6A6A6" w:themeColor="background1" w:themeShade="A6"/>
-          <w:sz w:val="22"/>
-          <w:szCs w:val="22"/>
-        </w:rPr>
-        <w:t>e.g.</w:t>
-      </w:r>
-      <w:proofErr w:type="gramEnd"/>
-      <w:r>
-        <w:rPr>
-          <w:color w:val="A6A6A6" w:themeColor="background1" w:themeShade="A6"/>
-          <w:sz w:val="22"/>
-          <w:szCs w:val="22"/>
-        </w:rPr>
-        <w:t xml:space="preserve"> </w:t>
-      </w:r>
-      <w:r>
-        <w:rPr>
-          <w:color w:val="A6A6A6" w:themeColor="background1" w:themeShade="A6"/>
-          <w:sz w:val="22"/>
-          <w:szCs w:val="22"/>
-        </w:rPr>
-        <w:t>coiled coil domain</w:t>
-      </w:r>
-      <w:r>
-        <w:rPr>
-          <w:color w:val="A6A6A6" w:themeColor="background1" w:themeShade="A6"/>
-          <w:sz w:val="22"/>
-          <w:szCs w:val="22"/>
-        </w:rPr>
-        <w:t>s for TRIM RING E3s), in some cases leading to higher order assemblies.</w:t>
-      </w:r>
-    </w:p>
-    <w:p>
-      <w:pPr>
-        <w:spacing w:line="360" w:lineRule="auto"/>
-        <w:jc w:val="both"/>
-        <w:rPr>
-          <w:sz w:val="22"/>
-          <w:szCs w:val="22"/>
-        </w:rPr>
-      </w:pPr>
-    </w:p>
-    <w:p>
-      <w:pPr>
-        <w:spacing w:line="360" w:lineRule="auto"/>
-        <w:jc w:val="both"/>
-        <w:rPr>
-          <w:sz w:val="22"/>
-          <w:szCs w:val="22"/>
-        </w:rPr>
-      </w:pPr>
-    </w:p>
-    <w:p>
-      <w:pPr>
-        <w:spacing w:line="360" w:lineRule="auto"/>
-        <w:jc w:val="both"/>
-        <w:rPr>
-          <w:sz w:val="22"/>
-          <w:szCs w:val="22"/>
-        </w:rPr>
-      </w:pPr>
-    </w:p>
-    <w:p>
-      <w:pPr>
-        <w:spacing w:line="360" w:lineRule="auto"/>
-        <w:jc w:val="both"/>
-        <w:rPr>
-          <w:b/>
-          <w:bCs/>
-          <w:sz w:val="22"/>
-          <w:szCs w:val="22"/>
-        </w:rPr>
-      </w:pPr>
-      <w:r>
-        <w:rPr>
-          <w:b/>
-          <w:bCs/>
-          <w:sz w:val="22"/>
-          <w:szCs w:val="22"/>
-        </w:rPr>
-        <w:t>Monomeric RING domains</w:t>
-      </w:r>
-    </w:p>
-    <w:p>
-      <w:pPr>
-        <w:spacing w:line="360" w:lineRule="auto"/>
-        <w:jc w:val="both"/>
-        <w:rPr>
-          <w:sz w:val="22"/>
-          <w:szCs w:val="22"/>
-        </w:rPr>
-      </w:pPr>
-    </w:p>
-    <w:p>
-      <w:pPr>
-        <w:spacing w:line="360" w:lineRule="auto"/>
-        <w:jc w:val="both"/>
-        <w:rPr>
-          <w:sz w:val="22"/>
-          <w:szCs w:val="22"/>
-        </w:rPr>
-      </w:pPr>
-      <w:r>
-        <w:rPr>
-          <w:sz w:val="22"/>
-          <w:szCs w:val="22"/>
-        </w:rPr>
-        <w:t xml:space="preserve">Some RING E3s do not require </w:t>
-      </w:r>
-      <w:proofErr w:type="spellStart"/>
-      <w:r>
-        <w:rPr>
-          <w:sz w:val="22"/>
-          <w:szCs w:val="22"/>
-        </w:rPr>
-        <w:t>dimerisation</w:t>
-      </w:r>
-      <w:proofErr w:type="spellEnd"/>
-      <w:r>
-        <w:rPr>
-          <w:sz w:val="22"/>
-          <w:szCs w:val="22"/>
-        </w:rPr>
-        <w:t xml:space="preserve"> to function</w:t>
-      </w:r>
-      <w:r>
-        <w:rPr>
-          <w:sz w:val="22"/>
-          <w:szCs w:val="22"/>
-        </w:rPr>
-        <w:t xml:space="preserve">. In these cases, </w:t>
-      </w:r>
-      <w:r>
-        <w:rPr>
-          <w:sz w:val="22"/>
-          <w:szCs w:val="22"/>
-        </w:rPr>
-        <w:t>E2~Ub stabilisation</w:t>
-      </w:r>
-      <w:r>
-        <w:rPr>
-          <w:sz w:val="22"/>
-          <w:szCs w:val="22"/>
-        </w:rPr>
-        <w:t xml:space="preserve"> </w:t>
-      </w:r>
-      <w:proofErr w:type="spellStart"/>
-      <w:r>
-        <w:rPr>
-          <w:sz w:val="22"/>
-          <w:szCs w:val="22"/>
-        </w:rPr>
-        <w:t>often</w:t>
-      </w:r>
-      <w:r>
-        <w:rPr>
-          <w:sz w:val="22"/>
-          <w:szCs w:val="22"/>
-        </w:rPr>
-        <w:t xml:space="preserve"> </w:t>
-      </w:r>
-      <w:proofErr w:type="spellEnd"/>
-      <w:r>
-        <w:rPr>
-          <w:sz w:val="22"/>
-          <w:szCs w:val="22"/>
-        </w:rPr>
-        <w:t xml:space="preserve">requires additional contacts outside the RING domain. For example, in the CBL class of RING domains, a phosphorylated tyrosine residue </w:t>
-      </w:r>
-      <w:r>
-        <w:rPr>
-          <w:sz w:val="22"/>
-          <w:szCs w:val="22"/>
-        </w:rPr>
-        <w:t xml:space="preserve">outside of the core RING domain interacts with </w:t>
-      </w:r>
-      <w:proofErr w:type="spellStart"/>
-      <w:r>
-        <w:rPr>
-          <w:sz w:val="22"/>
-          <w:szCs w:val="22"/>
-        </w:rPr>
-        <w:t>Ub</w:t>
-      </w:r>
-      <w:proofErr w:type="spellEnd"/>
-      <w:r>
-        <w:rPr>
           <w:sz w:val="22"/>
           <w:szCs w:val="22"/>
         </w:rPr>
@@ -2455,7 +2320,6 @@
     </w:p>
     <w:p>
       <w:pPr>
-        <w:spacing w:line="360" w:lineRule="auto"/>
         <w:jc w:val="both"/>
         <w:rPr>
           <w:sz w:val="22"/>

</xml_diff>